<commit_message>
following a book about math that is necessary for AI
</commit_message>
<xml_diff>
--- a/Programming Language/Python/Testing/백준의 알고리즘/01.docx
+++ b/Programming Language/Python/Testing/백준의 알고리즘/01.docx
@@ -1084,7 +1084,7 @@
       <w:pPr>
         <w:spacing w:after="0" w:line="240" w:lineRule="auto"/>
         <w:rPr>
-          <w:rFonts w:eastAsiaTheme="minorHAnsi" w:hint="eastAsia"/>
+          <w:rFonts w:eastAsiaTheme="minorHAnsi"/>
           <w:szCs w:val="20"/>
         </w:rPr>
       </w:pPr>
@@ -1207,11 +1207,6 @@
     </w:p>
     <w:p/>
     <w:p>
-      <w:pPr>
-        <w:rPr>
-          <w:rFonts w:hint="eastAsia"/>
-        </w:rPr>
-      </w:pPr>
       <w:r>
         <w:rPr>
           <w:rFonts w:hint="eastAsia"/>
@@ -1860,21 +1855,11 @@
       </w:r>
     </w:p>
     <w:p>
-      <w:pPr>
-        <w:rPr>
-          <w:rFonts w:hint="eastAsia"/>
-        </w:rPr>
-      </w:pPr>
       <w:r>
         <w:t>(A+B)%C는 (A%C + B%C)%C 와 같을까?</w:t>
       </w:r>
     </w:p>
     <w:p>
-      <w:pPr>
-        <w:rPr>
-          <w:rFonts w:hint="eastAsia"/>
-        </w:rPr>
-      </w:pPr>
       <w:r>
         <w:t>(A×B)%C는 (A%C × B%C)%C 와 같을까?</w:t>
       </w:r>
@@ -2173,19 +2158,81 @@
     </w:p>
     <w:p/>
     <w:p>
-      <w:pPr>
+      <w:r>
         <w:rPr>
           <w:rFonts w:hint="eastAsia"/>
         </w:rPr>
-      </w:pPr>
+        <w:t>#</w:t>
+      </w:r>
+      <w:r>
+        <w:t xml:space="preserve"> 10998</w:t>
+      </w:r>
+    </w:p>
+    <w:p>
       <w:r>
         <w:rPr>
           <w:rFonts w:hint="eastAsia"/>
         </w:rPr>
+        <w:t>두</w:t>
+      </w:r>
+      <w:r>
+        <w:t xml:space="preserve"> 정수 A와 B를 </w:t>
+      </w:r>
+      <w:proofErr w:type="spellStart"/>
+      <w:r>
+        <w:t>입력받은</w:t>
+      </w:r>
+      <w:proofErr w:type="spellEnd"/>
+      <w:r>
+        <w:t xml:space="preserve"> 다음, A×B를 출력하는 프로그램을 </w:t>
+      </w:r>
+      <w:proofErr w:type="spellStart"/>
+      <w:r>
+        <w:t>작성하시오</w:t>
+      </w:r>
+      <w:proofErr w:type="spellEnd"/>
+      <w:r>
+        <w:t>.</w:t>
+      </w:r>
+    </w:p>
+    <w:p/>
+    <w:p>
+      <w:r>
+        <w:t xml:space="preserve">a, b = </w:t>
+      </w:r>
+      <w:proofErr w:type="gramStart"/>
+      <w:r>
+        <w:t>map(</w:t>
+      </w:r>
+      <w:proofErr w:type="gramEnd"/>
+      <w:r>
+        <w:t>int, input().split())</w:t>
+      </w:r>
+    </w:p>
+    <w:p>
+      <w:r>
+        <w:t>print(a*b)</w:t>
+      </w:r>
+    </w:p>
+    <w:p>
+      <w:r>
+        <w:rPr>
+          <w:rFonts w:eastAsiaTheme="minorHAnsi"/>
+          <w:szCs w:val="20"/>
+        </w:rPr>
+        <w:t>----------------------------------------------</w:t>
+      </w:r>
+    </w:p>
+    <w:p/>
+    <w:p>
+      <w:r>
+        <w:rPr>
+          <w:rFonts w:hint="eastAsia"/>
+        </w:rPr>
         <w:t>#</w:t>
       </w:r>
       <w:r>
-        <w:t xml:space="preserve"> 10998</w:t>
+        <w:t xml:space="preserve"> 9498</w:t>
       </w:r>
     </w:p>
     <w:p>
@@ -2193,18 +2240,18 @@
         <w:rPr>
           <w:rFonts w:hint="eastAsia"/>
         </w:rPr>
-        <w:t>두</w:t>
-      </w:r>
-      <w:r>
-        <w:t xml:space="preserve"> 정수 A와 B를 </w:t>
+        <w:t>시험</w:t>
+      </w:r>
+      <w:r>
+        <w:t xml:space="preserve"> 점수를 </w:t>
       </w:r>
       <w:proofErr w:type="spellStart"/>
       <w:r>
-        <w:t>입력받은</w:t>
+        <w:t>입력받아</w:t>
       </w:r>
       <w:proofErr w:type="spellEnd"/>
       <w:r>
-        <w:t xml:space="preserve"> 다음, A×B를 출력하는 프로그램을 </w:t>
+        <w:t xml:space="preserve"> 90 ~ 100점은 A, 80 ~ 89점은 B, 70 ~ 79점은 C, 60 ~ 69점은 D, 나머지 점수는 F를 출력하는 프로그램을 </w:t>
       </w:r>
       <w:proofErr w:type="spellStart"/>
       <w:r>
@@ -2218,97 +2265,55 @@
     <w:p/>
     <w:p>
       <w:r>
-        <w:t xml:space="preserve">a, b = </w:t>
+        <w:t>score = int(</w:t>
       </w:r>
       <w:proofErr w:type="gramStart"/>
       <w:r>
-        <w:t>map(</w:t>
+        <w:t>input(</w:t>
       </w:r>
       <w:proofErr w:type="gramEnd"/>
       <w:r>
-        <w:t>int, input().split())</w:t>
-      </w:r>
-    </w:p>
-    <w:p>
-      <w:r>
-        <w:t>print(a*b)</w:t>
-      </w:r>
-    </w:p>
-    <w:p>
-      <w:r>
-        <w:rPr>
-          <w:rFonts w:eastAsiaTheme="minorHAnsi"/>
-          <w:szCs w:val="20"/>
-        </w:rPr>
-        <w:t>----------------------------------------------</w:t>
-      </w:r>
-    </w:p>
-    <w:p/>
-    <w:p>
-      <w:r>
-        <w:rPr>
-          <w:rFonts w:hint="eastAsia"/>
-        </w:rPr>
-        <w:t>#</w:t>
-      </w:r>
-      <w:r>
-        <w:t xml:space="preserve"> 9498</w:t>
-      </w:r>
-    </w:p>
-    <w:p>
-      <w:r>
-        <w:rPr>
-          <w:rFonts w:hint="eastAsia"/>
-        </w:rPr>
-        <w:t>시험</w:t>
-      </w:r>
-      <w:r>
-        <w:t xml:space="preserve"> 점수를 </w:t>
-      </w:r>
+        <w:t>))</w:t>
+      </w:r>
+    </w:p>
+    <w:p>
+      <w:r>
+        <w:t>if 90 &lt;= score &lt;= 100:</w:t>
+      </w:r>
+    </w:p>
+    <w:p>
+      <w:r>
+        <w:t xml:space="preserve">    print('A')</w:t>
+      </w:r>
+    </w:p>
+    <w:p>
       <w:proofErr w:type="spellStart"/>
       <w:r>
-        <w:t>입력받아</w:t>
+        <w:t>elif</w:t>
       </w:r>
       <w:proofErr w:type="spellEnd"/>
       <w:r>
-        <w:t xml:space="preserve"> 90 ~ 100점은 A, 80 ~ 89점은 B, 70 ~ 79점은 C, 60 ~ 69점은 D, 나머지 점수는 F를 출력하는 프로그램을 </w:t>
-      </w:r>
+        <w:t xml:space="preserve"> 80 &lt;= score &lt;= 89:</w:t>
+      </w:r>
+    </w:p>
+    <w:p>
+      <w:r>
+        <w:t xml:space="preserve">    print('B')</w:t>
+      </w:r>
+    </w:p>
+    <w:p>
       <w:proofErr w:type="spellStart"/>
       <w:r>
-        <w:t>작성하시오</w:t>
+        <w:t>elif</w:t>
       </w:r>
       <w:proofErr w:type="spellEnd"/>
       <w:r>
-        <w:t>.</w:t>
-      </w:r>
-    </w:p>
-    <w:p/>
-    <w:p>
-      <w:pPr>
-        <w:rPr>
-          <w:rFonts w:hint="eastAsia"/>
-        </w:rPr>
-      </w:pPr>
-      <w:r>
-        <w:t>score = int(</w:t>
-      </w:r>
-      <w:proofErr w:type="gramStart"/>
-      <w:r>
-        <w:t>input(</w:t>
-      </w:r>
-      <w:proofErr w:type="gramEnd"/>
-      <w:r>
-        <w:t>))</w:t>
-      </w:r>
-    </w:p>
-    <w:p>
-      <w:r>
-        <w:t>if 90 &lt;= score &lt;= 100:</w:t>
-      </w:r>
-    </w:p>
-    <w:p>
-      <w:r>
-        <w:t xml:space="preserve">    print('A')</w:t>
+        <w:t xml:space="preserve"> 70 &lt;= score &lt;= 79:</w:t>
+      </w:r>
+    </w:p>
+    <w:p>
+      <w:r>
+        <w:t xml:space="preserve">    print('C')</w:t>
       </w:r>
     </w:p>
     <w:p>
@@ -2318,36 +2323,6 @@
       </w:r>
       <w:proofErr w:type="spellEnd"/>
       <w:r>
-        <w:t xml:space="preserve"> 80 &lt;= score &lt;= 89:</w:t>
-      </w:r>
-    </w:p>
-    <w:p>
-      <w:r>
-        <w:t xml:space="preserve">    print('B')</w:t>
-      </w:r>
-    </w:p>
-    <w:p>
-      <w:proofErr w:type="spellStart"/>
-      <w:r>
-        <w:t>elif</w:t>
-      </w:r>
-      <w:proofErr w:type="spellEnd"/>
-      <w:r>
-        <w:t xml:space="preserve"> 70 &lt;= score &lt;= 79:</w:t>
-      </w:r>
-    </w:p>
-    <w:p>
-      <w:r>
-        <w:t xml:space="preserve">    print('C')</w:t>
-      </w:r>
-    </w:p>
-    <w:p>
-      <w:proofErr w:type="spellStart"/>
-      <w:r>
-        <w:t>elif</w:t>
-      </w:r>
-      <w:proofErr w:type="spellEnd"/>
-      <w:r>
         <w:t xml:space="preserve"> 60 &lt;= score &lt;= 69:</w:t>
       </w:r>
     </w:p>
@@ -2362,12 +2337,21 @@
       </w:r>
     </w:p>
     <w:p>
+      <w:pPr>
+        <w:spacing w:after="0"/>
+      </w:pPr>
       <w:r>
         <w:lastRenderedPageBreak/>
         <w:t xml:space="preserve">    print('F')</w:t>
       </w:r>
     </w:p>
     <w:p>
+      <w:pPr>
+        <w:rPr>
+          <w:rFonts w:eastAsiaTheme="minorHAnsi"/>
+          <w:szCs w:val="20"/>
+        </w:rPr>
+      </w:pPr>
       <w:r>
         <w:rPr>
           <w:rFonts w:eastAsiaTheme="minorHAnsi"/>
@@ -2379,9 +2363,154 @@
     <w:p>
       <w:pPr>
         <w:rPr>
+          <w:rFonts w:eastAsiaTheme="minorHAnsi"/>
+          <w:szCs w:val="20"/>
+        </w:rPr>
+      </w:pPr>
+    </w:p>
+    <w:p>
+      <w:pPr>
+        <w:rPr>
+          <w:rFonts w:eastAsiaTheme="minorHAnsi" w:hint="eastAsia"/>
+          <w:szCs w:val="20"/>
+        </w:rPr>
+      </w:pPr>
+      <w:r>
+        <w:rPr>
+          <w:rFonts w:eastAsiaTheme="minorHAnsi" w:hint="eastAsia"/>
+          <w:szCs w:val="20"/>
+        </w:rPr>
+        <w:t>#</w:t>
+      </w:r>
+      <w:r>
+        <w:rPr>
+          <w:rFonts w:eastAsiaTheme="minorHAnsi"/>
+          <w:szCs w:val="20"/>
+        </w:rPr>
+        <w:t xml:space="preserve"> 2753</w:t>
+      </w:r>
+    </w:p>
+    <w:p>
+      <w:pPr>
+        <w:rPr>
           <w:rFonts w:hint="eastAsia"/>
         </w:rPr>
       </w:pPr>
+      <w:r>
+        <w:rPr>
+          <w:rFonts w:hint="eastAsia"/>
+        </w:rPr>
+        <w:t>연도가</w:t>
+      </w:r>
+      <w:r>
+        <w:t xml:space="preserve"> 주어졌을 때, 윤년이면 1, 아니면 0을 출력하는 프로그램을 </w:t>
+      </w:r>
+      <w:proofErr w:type="spellStart"/>
+      <w:r>
+        <w:t>작성하시오</w:t>
+      </w:r>
+      <w:proofErr w:type="spellEnd"/>
+      <w:r>
+        <w:t>.</w:t>
+      </w:r>
+    </w:p>
+    <w:p>
+      <w:r>
+        <w:t>years = int(</w:t>
+      </w:r>
+      <w:proofErr w:type="gramStart"/>
+      <w:r>
+        <w:t>input(</w:t>
+      </w:r>
+      <w:proofErr w:type="gramEnd"/>
+      <w:r>
+        <w:t>))</w:t>
+      </w:r>
+    </w:p>
+    <w:p/>
+    <w:p>
+      <w:r>
+        <w:t>if (years % 400) == 0:</w:t>
+      </w:r>
+    </w:p>
+    <w:p>
+      <w:r>
+        <w:t xml:space="preserve">    </w:t>
+      </w:r>
+      <w:proofErr w:type="gramStart"/>
+      <w:r>
+        <w:t>print(</w:t>
+      </w:r>
+      <w:proofErr w:type="gramEnd"/>
+      <w:r>
+        <w:t>'1')</w:t>
+      </w:r>
+    </w:p>
+    <w:p>
+      <w:proofErr w:type="spellStart"/>
+      <w:r>
+        <w:t>elif</w:t>
+      </w:r>
+      <w:proofErr w:type="spellEnd"/>
+      <w:r>
+        <w:t xml:space="preserve"> (years % 4) == 0 and (years % 100</w:t>
+      </w:r>
+      <w:proofErr w:type="gramStart"/>
+      <w:r>
+        <w:t>) !</w:t>
+      </w:r>
+      <w:proofErr w:type="gramEnd"/>
+      <w:r>
+        <w:t>= 0:</w:t>
+      </w:r>
+    </w:p>
+    <w:p>
+      <w:r>
+        <w:t xml:space="preserve">    </w:t>
+      </w:r>
+      <w:proofErr w:type="gramStart"/>
+      <w:r>
+        <w:t>print(</w:t>
+      </w:r>
+      <w:proofErr w:type="gramEnd"/>
+      <w:r>
+        <w:t>'1')</w:t>
+      </w:r>
+    </w:p>
+    <w:p>
+      <w:r>
+        <w:t>else:</w:t>
+      </w:r>
+    </w:p>
+    <w:p>
+      <w:r>
+        <w:t xml:space="preserve">    </w:t>
+      </w:r>
+      <w:proofErr w:type="gramStart"/>
+      <w:r>
+        <w:t>print(</w:t>
+      </w:r>
+      <w:proofErr w:type="gramEnd"/>
+      <w:r>
+        <w:t>'0')</w:t>
+      </w:r>
+    </w:p>
+    <w:p>
+      <w:pPr>
+        <w:rPr>
+          <w:rFonts w:eastAsiaTheme="minorHAnsi"/>
+          <w:szCs w:val="20"/>
+        </w:rPr>
+      </w:pPr>
+      <w:r>
+        <w:rPr>
+          <w:rFonts w:eastAsiaTheme="minorHAnsi"/>
+          <w:szCs w:val="20"/>
+        </w:rPr>
+        <w:t>----------------------------------------------</w:t>
+      </w:r>
+    </w:p>
+    <w:p>
       <w:bookmarkStart w:id="0" w:name="_GoBack"/>
       <w:bookmarkEnd w:id="0"/>
     </w:p>
@@ -2616,6 +2745,7 @@
     <w:lsdException w:name="HTML Sample" w:semiHidden="1" w:unhideWhenUsed="1"/>
     <w:lsdException w:name="HTML Typewriter" w:semiHidden="1" w:unhideWhenUsed="1"/>
     <w:lsdException w:name="HTML Variable" w:semiHidden="1" w:unhideWhenUsed="1"/>
+    <w:lsdException w:name="Normal Table" w:semiHidden="1" w:unhideWhenUsed="1"/>
     <w:lsdException w:name="annotation subject" w:semiHidden="1" w:unhideWhenUsed="1"/>
     <w:lsdException w:name="No List" w:semiHidden="1" w:unhideWhenUsed="1"/>
     <w:lsdException w:name="Outline List 1" w:semiHidden="1" w:unhideWhenUsed="1"/>
@@ -2662,8 +2792,10 @@
     <w:lsdException w:name="Table Subtle 2" w:semiHidden="1" w:unhideWhenUsed="1"/>
     <w:lsdException w:name="Table Web 1" w:semiHidden="1" w:unhideWhenUsed="1"/>
     <w:lsdException w:name="Table Web 2" w:semiHidden="1" w:unhideWhenUsed="1"/>
+    <w:lsdException w:name="Table Web 3" w:semiHidden="1" w:unhideWhenUsed="1"/>
     <w:lsdException w:name="Balloon Text" w:semiHidden="1" w:unhideWhenUsed="1"/>
     <w:lsdException w:name="Table Grid" w:uiPriority="39"/>
+    <w:lsdException w:name="Table Theme" w:semiHidden="1" w:unhideWhenUsed="1"/>
     <w:lsdException w:name="Placeholder Text" w:semiHidden="1"/>
     <w:lsdException w:name="No Spacing" w:uiPriority="1" w:qFormat="1"/>
     <w:lsdException w:name="Light Shading" w:uiPriority="60"/>

</xml_diff>